<commit_message>
Add AI-generated images and integrated materials generator v3
Materials Generator v3 Features:
- NanoBanana (OpenRouter API) integration for image generation
- Photorealistic, culturally responsive images
- 70-80% Black and Brown children representation
- Middle school cool aesthetic
- Automatic cost tracking

G05-L01 Lesson Materials:
- Student Presentation (.pptx) with 5 AI-generated images
- Student Activity Pack (.docx)
- Teacher's Guide (.docx)

Generated Images:
- cover-students-collaborating.png
- california-fire-season.png
- students-discussion.png
- student-modeling.png
- stem-challenge.png

Total image generation cost: $0.19

🤖 Generated with [Claude Code](https://claude.com/claude-code)

Co-Authored-By: Claude Opus 4.5 <noreply@anthropic.com>
</commit_message>
<xml_diff>
--- a/materials/grade-05/G05-L01/G05-L01-Student-Activity-Pack.docx
+++ b/materials/grade-05/G05-L01/G05-L01-Student-Activity-Pack.docx
@@ -56,20 +56,6 @@
       </w:r>
     </w:p>
     <w:p/>
-    <w:p/>
-    <w:p>
-      <w:pPr>
-        <w:jc w:val="center"/>
-      </w:pPr>
-      <w:r>
-        <w:rPr>
-          <w:i/>
-          <w:color w:val="666666"/>
-          <w:sz w:val="20"/>
-        </w:rPr>
-        <w:t>[IMAGE PLACEHOLDER: California wildfire landscape - golden hills, blue sky, diverse community in distance]</w:t>
-      </w:r>
-    </w:p>
     <w:p/>
     <w:p/>
     <w:p/>
@@ -314,7 +300,7 @@
         <w:rPr>
           <w:sz w:val="22"/>
         </w:rPr>
-        <w:t>This rubric shows how your modeling work will be assessed. Each skill is rated 1-4.</w:t>
+        <w:t>This rubric shows how your modeling work will be assessed.</w:t>
       </w:r>
     </w:p>
     <w:p/>
@@ -421,7 +407,6 @@
           <w:p>
             <w:r>
               <w:rPr>
-                <w:b/>
                 <w:sz w:val="18"/>
               </w:rPr>
               <w:t>Components</w:t>
@@ -437,7 +422,7 @@
               <w:rPr>
                 <w:sz w:val="18"/>
               </w:rPr>
-              <w:t>All components correctly identified and sorted</w:t>
+              <w:t>All correct</w:t>
             </w:r>
           </w:p>
         </w:tc>
@@ -450,7 +435,7 @@
               <w:rPr>
                 <w:sz w:val="18"/>
               </w:rPr>
-              <w:t>Most components correct</w:t>
+              <w:t>Most correct</w:t>
             </w:r>
           </w:p>
         </w:tc>
@@ -463,7 +448,7 @@
               <w:rPr>
                 <w:sz w:val="18"/>
               </w:rPr>
-              <w:t>Some components correct</w:t>
+              <w:t>Some correct</w:t>
             </w:r>
           </w:p>
         </w:tc>
@@ -476,7 +461,7 @@
               <w:rPr>
                 <w:sz w:val="18"/>
               </w:rPr>
-              <w:t>Needs help identifying components</w:t>
+              <w:t>Needs help</w:t>
             </w:r>
           </w:p>
         </w:tc>
@@ -489,7 +474,6 @@
           <w:p>
             <w:r>
               <w:rPr>
-                <w:b/>
                 <w:sz w:val="18"/>
               </w:rPr>
               <w:t>Relationships</w:t>
@@ -505,7 +489,7 @@
               <w:rPr>
                 <w:sz w:val="18"/>
               </w:rPr>
-              <w:t>All arrows correct direction and +/- signs</w:t>
+              <w:t>All arrows correct</w:t>
             </w:r>
           </w:p>
         </w:tc>
@@ -518,7 +502,7 @@
               <w:rPr>
                 <w:sz w:val="18"/>
               </w:rPr>
-              <w:t>Most relationships correct</w:t>
+              <w:t>Most correct</w:t>
             </w:r>
           </w:p>
         </w:tc>
@@ -531,7 +515,7 @@
               <w:rPr>
                 <w:sz w:val="18"/>
               </w:rPr>
-              <w:t>Some relationships correct</w:t>
+              <w:t>Some correct</w:t>
             </w:r>
           </w:p>
         </w:tc>
@@ -544,7 +528,7 @@
               <w:rPr>
                 <w:sz w:val="18"/>
               </w:rPr>
-              <w:t>Needs help with relationships</w:t>
+              <w:t>Needs help</w:t>
             </w:r>
           </w:p>
         </w:tc>
@@ -557,7 +541,6 @@
           <w:p>
             <w:r>
               <w:rPr>
-                <w:b/>
                 <w:sz w:val="18"/>
               </w:rPr>
               <w:t>Simulation</w:t>
@@ -573,7 +556,7 @@
               <w:rPr>
                 <w:sz w:val="18"/>
               </w:rPr>
-              <w:t>Runs multiple scenarios, explains patterns</w:t>
+              <w:t>Multiple scenarios</w:t>
             </w:r>
           </w:p>
         </w:tc>
@@ -586,7 +569,7 @@
               <w:rPr>
                 <w:sz w:val="18"/>
               </w:rPr>
-              <w:t>Runs scenarios, observes patterns</w:t>
+              <w:t>Runs scenarios</w:t>
             </w:r>
           </w:p>
         </w:tc>
@@ -599,7 +582,7 @@
               <w:rPr>
                 <w:sz w:val="18"/>
               </w:rPr>
-              <w:t>Runs simulation with guidance</w:t>
+              <w:t>With guidance</w:t>
             </w:r>
           </w:p>
         </w:tc>
@@ -612,7 +595,7 @@
               <w:rPr>
                 <w:sz w:val="18"/>
               </w:rPr>
-              <w:t>Needs help running simulation</w:t>
+              <w:t>Needs help</w:t>
             </w:r>
           </w:p>
         </w:tc>
@@ -625,7 +608,6 @@
           <w:p>
             <w:r>
               <w:rPr>
-                <w:b/>
                 <w:sz w:val="18"/>
               </w:rPr>
               <w:t>Explanation</w:t>
@@ -641,7 +623,7 @@
               <w:rPr>
                 <w:sz w:val="18"/>
               </w:rPr>
-              <w:t>Clear cause-effect explanation with evidence</w:t>
+              <w:t>Clear with evidence</w:t>
             </w:r>
           </w:p>
         </w:tc>
@@ -654,7 +636,7 @@
               <w:rPr>
                 <w:sz w:val="18"/>
               </w:rPr>
-              <w:t>Explains connections</w:t>
+              <w:t>Explains well</w:t>
             </w:r>
           </w:p>
         </w:tc>
@@ -667,7 +649,7 @@
               <w:rPr>
                 <w:sz w:val="18"/>
               </w:rPr>
-              <w:t>Partial explanation</w:t>
+              <w:t>Partial</w:t>
             </w:r>
           </w:p>
         </w:tc>
@@ -680,7 +662,7 @@
               <w:rPr>
                 <w:sz w:val="18"/>
               </w:rPr>
-              <w:t>Needs help explaining</w:t>
+              <w:t>Needs help</w:t>
             </w:r>
           </w:p>
         </w:tc>
@@ -743,7 +725,7 @@
     <w:p/>
     <w:p>
       <w:r>
-        <w:t>Use this page to sketch your model before or after building it in ModelIt!</w:t>
+        <w:t>Sketch your model before or after building it in ModelIt!</w:t>
       </w:r>
     </w:p>
     <w:p/>
@@ -751,7 +733,6 @@
       <w:r>
         <w:rPr>
           <w:b/>
-          <w:sz w:val="28"/>
         </w:rPr>
         <w:t>My Components:</w:t>
       </w:r>
@@ -775,11 +756,8 @@
             <w:r>
               <w:rPr>
                 <w:b/>
-                <w:sz w:val="20"/>
               </w:rPr>
-              <w:t>EXTERNAL Components</w:t>
-              <w:br/>
-              <w:t>(inputs from outside):</w:t>
+              <w:t>EXTERNAL (inputs):</w:t>
             </w:r>
           </w:p>
         </w:tc>
@@ -791,11 +769,8 @@
             <w:r>
               <w:rPr>
                 <w:b/>
-                <w:sz w:val="20"/>
               </w:rPr>
-              <w:t>INTERNAL Components</w:t>
-              <w:br/>
-              <w:t>(happen inside system):</w:t>
+              <w:t>INTERNAL (inside system):</w:t>
             </w:r>
           </w:p>
         </w:tc>
@@ -832,14 +807,8 @@
       <w:r>
         <w:rPr>
           <w:b/>
-          <w:sz w:val="28"/>
         </w:rPr>
         <w:t>My Model Sketch:</w:t>
-      </w:r>
-    </w:p>
-    <w:p>
-      <w:r>
-        <w:t>Draw your components as circles. Draw arrows between them. Label each arrow with (+) or (-).</w:t>
       </w:r>
     </w:p>
     <w:tbl>
@@ -876,20 +845,7 @@
     <w:p/>
     <w:p>
       <w:r>
-        <w:rPr>
-          <w:b/>
-        </w:rPr>
-        <w:t>Key:</w:t>
-      </w:r>
-    </w:p>
-    <w:p>
-      <w:r>
-        <w:t>(+) = When one goes UP, the other goes UP</w:t>
-      </w:r>
-    </w:p>
-    <w:p>
-      <w:r>
-        <w:t>(-) = When one goes UP, the other goes DOWN</w:t>
+        <w:t>Key: (+) = both go UP together  |  (-) = one UP, other DOWN</w:t>
       </w:r>
     </w:p>
     <w:p>
@@ -949,55 +905,21 @@
     <w:p/>
     <w:p>
       <w:r>
-        <w:t>Run each scenario and record what you observe in the graphs!</w:t>
-      </w:r>
-    </w:p>
-    <w:p>
-      <w:r>
         <w:rPr>
           <w:b/>
           <w:color w:val="1A4780"/>
-          <w:sz w:val="28"/>
         </w:rPr>
         <w:t>Scenario 1: DROUGHT</w:t>
       </w:r>
     </w:p>
     <w:p>
       <w:r>
-        <w:t>Turn RAINFALL to OFF. Watch the simulation.</w:t>
+        <w:t>Turn RAINFALL OFF</w:t>
       </w:r>
     </w:p>
     <w:p>
       <w:r>
-        <w:t>What happens to DRY VEGETATION?</w:t>
-      </w:r>
-    </w:p>
-    <w:tbl>
-      <w:tblPr>
-        <w:tblStyle w:val="TableGrid"/>
-        <w:tblW w:type="auto" w:w="0"/>
-        <w:tblLook w:firstColumn="1" w:firstRow="1" w:lastColumn="0" w:lastRow="0" w:noHBand="0" w:noVBand="1" w:val="04A0"/>
-      </w:tblPr>
-      <w:tblGrid>
-        <w:gridCol w:w="10080"/>
-      </w:tblGrid>
-      <w:tr>
-        <w:tc>
-          <w:tcPr>
-            <w:tcW w:type="dxa" w:w="10080"/>
-          </w:tcPr>
-          <w:p>
-            <w:r>
-              <w:br/>
-              <w:br/>
-            </w:r>
-          </w:p>
-        </w:tc>
-      </w:tr>
-    </w:tbl>
-    <w:p>
-      <w:r>
-        <w:t>What happens to FIRE SPREAD?</w:t>
+        <w:t>What happened?</w:t>
       </w:r>
     </w:p>
     <w:tbl>
@@ -1029,47 +951,18 @@
         <w:rPr>
           <w:b/>
           <w:color w:val="1A4780"/>
-          <w:sz w:val="28"/>
         </w:rPr>
         <w:t>Scenario 2: WINDY DAY</w:t>
       </w:r>
     </w:p>
     <w:p>
       <w:r>
-        <w:t>Turn WIND to ON. Watch the simulation.</w:t>
+        <w:t>Turn WIND ON</w:t>
       </w:r>
     </w:p>
     <w:p>
       <w:r>
-        <w:t>What happens to FIRE SPREAD?</w:t>
-      </w:r>
-    </w:p>
-    <w:tbl>
-      <w:tblPr>
-        <w:tblStyle w:val="TableGrid"/>
-        <w:tblW w:type="auto" w:w="0"/>
-        <w:tblLook w:firstColumn="1" w:firstRow="1" w:lastColumn="0" w:lastRow="0" w:noHBand="0" w:noVBand="1" w:val="04A0"/>
-      </w:tblPr>
-      <w:tblGrid>
-        <w:gridCol w:w="10080"/>
-      </w:tblGrid>
-      <w:tr>
-        <w:tc>
-          <w:tcPr>
-            <w:tcW w:type="dxa" w:w="10080"/>
-          </w:tcPr>
-          <w:p>
-            <w:r>
-              <w:br/>
-              <w:br/>
-            </w:r>
-          </w:p>
-        </w:tc>
-      </w:tr>
-    </w:tbl>
-    <w:p>
-      <w:r>
-        <w:t>Why do you think this happens?</w:t>
+        <w:t>What happened?</w:t>
       </w:r>
     </w:p>
     <w:tbl>
@@ -1101,47 +994,18 @@
         <w:rPr>
           <w:b/>
           <w:color w:val="1A4780"/>
-          <w:sz w:val="28"/>
         </w:rPr>
         <w:t>Scenario 3: FIRE SEASON</w:t>
       </w:r>
     </w:p>
     <w:p>
       <w:r>
-        <w:t>Turn RAINFALL OFF and WIND ON.</w:t>
+        <w:t>RAINFALL OFF + WIND ON</w:t>
       </w:r>
     </w:p>
     <w:p>
       <w:r>
-        <w:t>What happens to all the components?</w:t>
-      </w:r>
-    </w:p>
-    <w:tbl>
-      <w:tblPr>
-        <w:tblStyle w:val="TableGrid"/>
-        <w:tblW w:type="auto" w:w="0"/>
-        <w:tblLook w:firstColumn="1" w:firstRow="1" w:lastColumn="0" w:lastRow="0" w:noHBand="0" w:noVBand="1" w:val="04A0"/>
-      </w:tblPr>
-      <w:tblGrid>
-        <w:gridCol w:w="10080"/>
-      </w:tblGrid>
-      <w:tr>
-        <w:tc>
-          <w:tcPr>
-            <w:tcW w:type="dxa" w:w="10080"/>
-          </w:tcPr>
-          <w:p>
-            <w:r>
-              <w:br/>
-              <w:br/>
-            </w:r>
-          </w:p>
-        </w:tc>
-      </w:tr>
-    </w:tbl>
-    <w:p>
-      <w:r>
-        <w:t>This is California in fall - why?</w:t>
+        <w:t>What happened?</w:t>
       </w:r>
     </w:p>
     <w:tbl>
@@ -1225,21 +1089,7 @@
     <w:p/>
     <w:p>
       <w:r>
-        <w:t>Scientists are always adding to their models when they learn new information. Now it's your turn!</w:t>
-      </w:r>
-    </w:p>
-    <w:p>
-      <w:r>
-        <w:rPr>
-          <w:b/>
-          <w:sz w:val="28"/>
-        </w:rPr>
-        <w:t>Research Challenge:</w:t>
-      </w:r>
-    </w:p>
-    <w:p>
-      <w:r>
-        <w:t>Find ONE new component that could affect California wildfires. Examples to research:</w:t>
+        <w:t>Find ONE new component that affects California wildfires:</w:t>
       </w:r>
     </w:p>
     <w:p>
@@ -1247,7 +1097,7 @@
         <w:pStyle w:val="ListBullet"/>
       </w:pPr>
       <w:r>
-        <w:t>Temperature / Heat waves</w:t>
+        <w:t>Temperature</w:t>
       </w:r>
     </w:p>
     <w:p>
@@ -1255,7 +1105,7 @@
         <w:pStyle w:val="ListBullet"/>
       </w:pPr>
       <w:r>
-        <w:t>Humidity levels</w:t>
+        <w:t>Humidity</w:t>
       </w:r>
     </w:p>
     <w:p>
@@ -1282,32 +1132,15 @@
         <w:t>Human activity</w:t>
       </w:r>
     </w:p>
-    <w:p>
-      <w:pPr>
-        <w:pStyle w:val="ListBullet"/>
-      </w:pPr>
-      <w:r>
-        <w:t>Invasive grasses</w:t>
-      </w:r>
-    </w:p>
     <w:p/>
     <w:p>
       <w:r>
         <w:t>My new component: ________________________________</w:t>
       </w:r>
     </w:p>
-    <w:p/>
     <w:p>
       <w:r>
-        <w:rPr>
-          <w:b/>
-        </w:rPr>
-        <w:t>How does it connect to the model?</w:t>
-      </w:r>
-    </w:p>
-    <w:p>
-      <w:r>
-        <w:t>Draw an arrow FROM or TO your new component. Label it (+) or (-).</w:t>
+        <w:t>How does it connect? Draw and explain:</w:t>
       </w:r>
     </w:p>
     <w:tbl>
@@ -1335,17 +1168,6 @@
         </w:tc>
       </w:tr>
     </w:tbl>
-    <w:p/>
-    <w:p>
-      <w:r>
-        <w:t>Explain the relationship: _______________________________________________</w:t>
-      </w:r>
-    </w:p>
-    <w:p>
-      <w:r>
-        <w:t>________________________________________________________________</w:t>
-      </w:r>
-    </w:p>
     <w:p>
       <w:r>
         <w:br w:type="page"/>
@@ -1356,22 +1178,9 @@
         <w:rPr>
           <w:b/>
           <w:color w:val="0D1B2A"/>
-          <w:sz w:val="56"/>
-        </w:rPr>
-        <w:t>STEM CHALLENGE</w:t>
-      </w:r>
-    </w:p>
-    <w:p>
-      <w:pPr>
-        <w:jc w:val="center"/>
-      </w:pPr>
-      <w:r>
-        <w:rPr>
-          <w:b/>
-          <w:color w:val="1A4780"/>
           <w:sz w:val="48"/>
         </w:rPr>
-        <w:t>Firebreak Engineers</w:t>
+        <w:t>STEM CHALLENGE: Firebreak Engineers</w:t>
       </w:r>
     </w:p>
     <w:tbl>
@@ -1418,15 +1227,14 @@
       <w:r>
         <w:rPr>
           <w:b/>
-          <w:color w:val="0D1B2A"/>
-          <w:sz w:val="32"/>
+          <w:color w:val="1A4780"/>
         </w:rPr>
         <w:t>YOUR MISSION</w:t>
       </w:r>
     </w:p>
     <w:p>
       <w:r>
-        <w:t>You've just learned that DRY VEGETATION is the FUEL that makes fires spread. Real firefighters and land managers use this knowledge to create FIREBREAKS - areas with no fuel where fire cannot spread!</w:t>
+        <w:t>You learned that DRY VEGETATION is the FUEL for fire spread. Real engineers use FIREBREAKS - areas with no fuel - to stop fires!</w:t>
       </w:r>
     </w:p>
     <w:p/>
@@ -1434,14 +1242,13 @@
       <w:r>
         <w:rPr>
           <w:b/>
-          <w:sz w:val="28"/>
         </w:rPr>
-        <w:t>Your engineering challenge:</w:t>
+        <w:t>THE CHALLENGE:</w:t>
       </w:r>
     </w:p>
     <w:p>
       <w:r>
-        <w:t>Design a firebreak system to protect a small community surrounded by dry forest.</w:t>
+        <w:t>Design firebreaks to protect Willow Creek. You have budget for only 3 firebreaks. Where will you put them?</w:t>
       </w:r>
     </w:p>
     <w:p/>
@@ -1449,126 +1256,6 @@
       <w:r>
         <w:rPr>
           <w:b/>
-          <w:color w:val="1A4780"/>
-          <w:sz w:val="28"/>
-        </w:rPr>
-        <w:t>THE SCENARIO:</w:t>
-      </w:r>
-    </w:p>
-    <w:p>
-      <w:r>
-        <w:t>Willow Creek is a small town surrounded by dry grassland and forest. Fire season is coming! The town council has hired YOUR engineering team to design firebreaks that will protect the community.</w:t>
-        <w:br/>
-        <w:br/>
-        <w:t>You have a LIMITED BUDGET - you can only clear 3 firebreak zones. Where will you put them for maximum protection?</w:t>
-      </w:r>
-    </w:p>
-    <w:p/>
-    <w:p>
-      <w:r>
-        <w:rPr>
-          <w:b/>
-          <w:sz w:val="24"/>
-        </w:rPr>
-        <w:t>MATERIALS (grab from around the room!):</w:t>
-      </w:r>
-    </w:p>
-    <w:p>
-      <w:pPr>
-        <w:pStyle w:val="ListBullet"/>
-      </w:pPr>
-      <w:r>
-        <w:t>Paper (to draw your map)</w:t>
-      </w:r>
-    </w:p>
-    <w:p>
-      <w:pPr>
-        <w:pStyle w:val="ListBullet"/>
-      </w:pPr>
-      <w:r>
-        <w:t>Pencil/markers</w:t>
-      </w:r>
-    </w:p>
-    <w:p>
-      <w:pPr>
-        <w:pStyle w:val="ListBullet"/>
-      </w:pPr>
-      <w:r>
-        <w:t>Your brain and teamwork!</w:t>
-      </w:r>
-    </w:p>
-    <w:p/>
-    <w:p>
-      <w:r>
-        <w:rPr>
-          <w:b/>
-          <w:color w:val="1A4780"/>
-          <w:sz w:val="28"/>
-        </w:rPr>
-        <w:t>YOUR DESIGN STEPS:</w:t>
-      </w:r>
-    </w:p>
-    <w:p>
-      <w:r>
-        <w:rPr>
-          <w:b/>
-        </w:rPr>
-        <w:t xml:space="preserve">Step 1: </w:t>
-      </w:r>
-      <w:r>
-        <w:t>SKETCH the town in the center of your paper</w:t>
-      </w:r>
-    </w:p>
-    <w:p>
-      <w:r>
-        <w:rPr>
-          <w:b/>
-        </w:rPr>
-        <w:t xml:space="preserve">Step 2: </w:t>
-      </w:r>
-      <w:r>
-        <w:t>Draw the surrounding forest and grassland (the FUEL!)</w:t>
-      </w:r>
-    </w:p>
-    <w:p>
-      <w:r>
-        <w:rPr>
-          <w:b/>
-        </w:rPr>
-        <w:t xml:space="preserve">Step 3: </w:t>
-      </w:r>
-      <w:r>
-        <w:t>Add wind arrows showing Santa Ana winds come from the EAST</w:t>
-      </w:r>
-    </w:p>
-    <w:p>
-      <w:r>
-        <w:rPr>
-          <w:b/>
-        </w:rPr>
-        <w:t xml:space="preserve">Step 4: </w:t>
-      </w:r>
-      <w:r>
-        <w:t>Draw your 3 firebreak zones - where will you remove vegetation?</w:t>
-      </w:r>
-    </w:p>
-    <w:p>
-      <w:r>
-        <w:rPr>
-          <w:b/>
-        </w:rPr>
-        <w:t xml:space="preserve">Step 5: </w:t>
-      </w:r>
-      <w:r>
-        <w:t>Explain WHY you chose each location</w:t>
-      </w:r>
-    </w:p>
-    <w:p/>
-    <w:p>
-      <w:r>
-        <w:rPr>
-          <w:b/>
-          <w:sz w:val="24"/>
         </w:rPr>
         <w:t>THINK LIKE AN ENGINEER:</w:t>
       </w:r>
@@ -1578,7 +1265,7 @@
         <w:pStyle w:val="ListBullet"/>
       </w:pPr>
       <w:r>
-        <w:t>Which direction does fire spread fastest? (Remember: wind!)</w:t>
+        <w:t>Which direction does fire spread fastest? (Wind!)</w:t>
       </w:r>
     </w:p>
     <w:p>
@@ -1594,79 +1281,13 @@
         <w:pStyle w:val="ListBullet"/>
       </w:pPr>
       <w:r>
-        <w:t>How does this connect to your model? (Hint: What happens when you reduce Dry Vegetation?)</w:t>
-      </w:r>
-    </w:p>
-    <w:p>
-      <w:r>
-        <w:br w:type="page"/>
-      </w:r>
-    </w:p>
-    <w:p>
-      <w:r>
-        <w:rPr>
-          <w:b/>
-          <w:color w:val="0D1B2A"/>
-          <w:sz w:val="48"/>
-        </w:rPr>
-        <w:t>My Firebreak Design</w:t>
-      </w:r>
-    </w:p>
-    <w:tbl>
-      <w:tblPr>
-        <w:tblW w:type="auto" w:w="0"/>
-        <w:jc w:val="center"/>
-        <w:tblLook w:firstColumn="1" w:firstRow="1" w:lastColumn="0" w:lastRow="0" w:noHBand="0" w:noVBand="1" w:val="04A0"/>
-      </w:tblPr>
-      <w:tblGrid>
-        <w:gridCol w:w="5040"/>
-        <w:gridCol w:w="5040"/>
-      </w:tblGrid>
-      <w:tr>
-        <w:tc>
-          <w:tcPr>
-            <w:tcW w:type="dxa" w:w="5040"/>
-          </w:tcPr>
-          <w:p>
-            <w:r>
-              <w:rPr>
-                <w:sz w:val="22"/>
-              </w:rPr>
-              <w:t>Name: _______________________________</w:t>
-            </w:r>
-          </w:p>
-        </w:tc>
-        <w:tc>
-          <w:tcPr>
-            <w:tcW w:type="dxa" w:w="5040"/>
-          </w:tcPr>
-          <w:p>
-            <w:r>
-              <w:rPr>
-                <w:sz w:val="22"/>
-              </w:rPr>
-              <w:t>Date: _______________</w:t>
-            </w:r>
-          </w:p>
-        </w:tc>
-      </w:tr>
-    </w:tbl>
-    <w:p/>
-    <w:p>
-      <w:r>
-        <w:rPr>
-          <w:b/>
-        </w:rPr>
-        <w:t xml:space="preserve">Team Members: </w:t>
-      </w:r>
-      <w:r>
-        <w:t>_________________________________________________</w:t>
+        <w:t>How does this connect to your model?</w:t>
       </w:r>
     </w:p>
     <w:p/>
     <w:p>
       <w:r>
-        <w:t>Draw your map here (town in center, forest around, wind direction, and your 3 firebreaks):</w:t>
+        <w:t>Draw your design (town center, forest around, wind arrows, 3 firebreaks):</w:t>
       </w:r>
     </w:p>
     <w:tbl>
@@ -1695,8 +1316,6 @@
               <w:br/>
               <w:br/>
               <w:br/>
-              <w:br/>
-              <w:br/>
             </w:r>
           </w:p>
         </w:tc>
@@ -1705,109 +1324,7 @@
     <w:p/>
     <w:p>
       <w:r>
-        <w:rPr>
-          <w:b/>
-        </w:rPr>
         <w:t>Explain your design:</w:t>
-      </w:r>
-    </w:p>
-    <w:p>
-      <w:r>
-        <w:t>Firebreak #1 location and reason:</w:t>
-      </w:r>
-    </w:p>
-    <w:tbl>
-      <w:tblPr>
-        <w:tblStyle w:val="TableGrid"/>
-        <w:tblW w:type="auto" w:w="0"/>
-        <w:tblLook w:firstColumn="1" w:firstRow="1" w:lastColumn="0" w:lastRow="0" w:noHBand="0" w:noVBand="1" w:val="04A0"/>
-      </w:tblPr>
-      <w:tblGrid>
-        <w:gridCol w:w="10080"/>
-      </w:tblGrid>
-      <w:tr>
-        <w:tc>
-          <w:tcPr>
-            <w:tcW w:type="dxa" w:w="10080"/>
-          </w:tcPr>
-          <w:p>
-            <w:r>
-              <w:br/>
-              <w:br/>
-            </w:r>
-          </w:p>
-        </w:tc>
-      </w:tr>
-    </w:tbl>
-    <w:p>
-      <w:r>
-        <w:t>Firebreak #2 location and reason:</w:t>
-      </w:r>
-    </w:p>
-    <w:tbl>
-      <w:tblPr>
-        <w:tblStyle w:val="TableGrid"/>
-        <w:tblW w:type="auto" w:w="0"/>
-        <w:tblLook w:firstColumn="1" w:firstRow="1" w:lastColumn="0" w:lastRow="0" w:noHBand="0" w:noVBand="1" w:val="04A0"/>
-      </w:tblPr>
-      <w:tblGrid>
-        <w:gridCol w:w="10080"/>
-      </w:tblGrid>
-      <w:tr>
-        <w:tc>
-          <w:tcPr>
-            <w:tcW w:type="dxa" w:w="10080"/>
-          </w:tcPr>
-          <w:p>
-            <w:r>
-              <w:br/>
-              <w:br/>
-            </w:r>
-          </w:p>
-        </w:tc>
-      </w:tr>
-    </w:tbl>
-    <w:p>
-      <w:r>
-        <w:t>Firebreak #3 location and reason:</w:t>
-      </w:r>
-    </w:p>
-    <w:tbl>
-      <w:tblPr>
-        <w:tblStyle w:val="TableGrid"/>
-        <w:tblW w:type="auto" w:w="0"/>
-        <w:tblLook w:firstColumn="1" w:firstRow="1" w:lastColumn="0" w:lastRow="0" w:noHBand="0" w:noVBand="1" w:val="04A0"/>
-      </w:tblPr>
-      <w:tblGrid>
-        <w:gridCol w:w="10080"/>
-      </w:tblGrid>
-      <w:tr>
-        <w:tc>
-          <w:tcPr>
-            <w:tcW w:type="dxa" w:w="10080"/>
-          </w:tcPr>
-          <w:p>
-            <w:r>
-              <w:br/>
-              <w:br/>
-            </w:r>
-          </w:p>
-        </w:tc>
-      </w:tr>
-    </w:tbl>
-    <w:p/>
-    <w:p>
-      <w:r>
-        <w:rPr>
-          <w:b/>
-          <w:color w:val="1A4780"/>
-        </w:rPr>
-        <w:t>CONNECTION TO YOUR MODEL:</w:t>
-      </w:r>
-    </w:p>
-    <w:p>
-      <w:r>
-        <w:t>How does your firebreak design connect to what you learned in ModelIt?</w:t>
       </w:r>
     </w:p>
     <w:tbl>

</xml_diff>